<commit_message>
updated docu and comments
</commit_message>
<xml_diff>
--- a/Documentos/Separador de voz en audio - Etapa 1.docx
+++ b/Documentos/Separador de voz en audio - Etapa 1.docx
@@ -7,8 +7,8 @@
         <w:jc w:val="center"/>
         <w:rPr>
           <w:b/>
-          <w:sz w:val="28"/>
-          <w:szCs w:val="28"/>
+          <w:sz w:val="36"/>
+          <w:szCs w:val="36"/>
           <w:u w:val="single"/>
           <w:lang w:val="es-AR"/>
         </w:rPr>
@@ -16,22 +16,12 @@
       <w:r>
         <w:rPr>
           <w:b/>
-          <w:sz w:val="28"/>
-          <w:szCs w:val="28"/>
+          <w:sz w:val="36"/>
+          <w:szCs w:val="36"/>
           <w:u w:val="single"/>
           <w:lang w:val="es-AR"/>
         </w:rPr>
-        <w:t>Separador de voz en audio</w:t>
-      </w:r>
-      <w:r>
-        <w:rPr>
-          <w:b/>
-          <w:sz w:val="28"/>
-          <w:szCs w:val="28"/>
-          <w:u w:val="single"/>
-          <w:lang w:val="es-AR"/>
-        </w:rPr>
-        <w:t xml:space="preserve"> – Etapa 1</w:t>
+        <w:t>Separador de voz en audio – Etapa 1</w:t>
       </w:r>
     </w:p>
     <w:p>
@@ -67,29 +57,21 @@
           <w:szCs w:val="24"/>
           <w:lang w:val="es-AR"/>
         </w:rPr>
-        <w:t xml:space="preserve"> </w:t>
-      </w:r>
-      <w:proofErr w:type="spellStart"/>
-      <w:r>
-        <w:rPr>
-          <w:sz w:val="24"/>
-          <w:szCs w:val="24"/>
-          <w:lang w:val="es-AR"/>
-        </w:rPr>
-        <w:t>Jeremias</w:t>
-      </w:r>
-      <w:proofErr w:type="spellEnd"/>
-    </w:p>
-    <w:p>
-      <w:pPr>
-        <w:rPr>
-          <w:sz w:val="24"/>
-          <w:szCs w:val="24"/>
-          <w:lang w:val="es-AR"/>
-        </w:rPr>
-      </w:pPr>
-      <w:r>
-        <w:rPr>
+        <w:t xml:space="preserve"> Jeremias</w:t>
+      </w:r>
+    </w:p>
+    <w:p>
+      <w:pPr>
+        <w:rPr>
+          <w:rFonts w:cstheme="minorHAnsi"/>
+          <w:sz w:val="24"/>
+          <w:szCs w:val="24"/>
+          <w:lang w:val="es-AR"/>
+        </w:rPr>
+      </w:pPr>
+      <w:r>
+        <w:rPr>
+          <w:rFonts w:cstheme="minorHAnsi"/>
           <w:sz w:val="24"/>
           <w:szCs w:val="24"/>
           <w:lang w:val="es-AR"/>
@@ -105,13 +87,15 @@
           <w:numId w:val="1"/>
         </w:numPr>
         <w:rPr>
-          <w:sz w:val="24"/>
-          <w:szCs w:val="24"/>
-          <w:lang w:val="es-AR"/>
-        </w:rPr>
-      </w:pPr>
-      <w:r>
-        <w:rPr>
+          <w:rFonts w:cstheme="minorHAnsi"/>
+          <w:sz w:val="24"/>
+          <w:szCs w:val="24"/>
+          <w:lang w:val="es-AR"/>
+        </w:rPr>
+      </w:pPr>
+      <w:r>
+        <w:rPr>
+          <w:rFonts w:cstheme="minorHAnsi"/>
           <w:sz w:val="24"/>
           <w:szCs w:val="24"/>
           <w:lang w:val="es-AR"/>
@@ -127,13 +111,15 @@
           <w:numId w:val="1"/>
         </w:numPr>
         <w:rPr>
-          <w:sz w:val="24"/>
-          <w:szCs w:val="24"/>
-          <w:lang w:val="es-AR"/>
-        </w:rPr>
-      </w:pPr>
-      <w:r>
-        <w:rPr>
+          <w:rFonts w:cstheme="minorHAnsi"/>
+          <w:sz w:val="24"/>
+          <w:szCs w:val="24"/>
+          <w:lang w:val="es-AR"/>
+        </w:rPr>
+      </w:pPr>
+      <w:r>
+        <w:rPr>
+          <w:rFonts w:cstheme="minorHAnsi"/>
           <w:sz w:val="24"/>
           <w:szCs w:val="24"/>
           <w:lang w:val="es-AR"/>
@@ -144,19 +130,23 @@
     <w:p>
       <w:pPr>
         <w:rPr>
+          <w:rFonts w:cstheme="minorHAnsi"/>
           <w:b/>
           <w:bCs/>
-          <w:sz w:val="24"/>
-          <w:szCs w:val="24"/>
-          <w:lang w:val="es-AR"/>
-        </w:rPr>
-      </w:pPr>
-      <w:r>
-        <w:rPr>
+          <w:sz w:val="32"/>
+          <w:szCs w:val="32"/>
+          <w:u w:val="single"/>
+          <w:lang w:val="es-AR"/>
+        </w:rPr>
+      </w:pPr>
+      <w:r>
+        <w:rPr>
+          <w:rFonts w:cstheme="minorHAnsi"/>
           <w:b/>
           <w:bCs/>
-          <w:sz w:val="24"/>
-          <w:szCs w:val="24"/>
+          <w:sz w:val="32"/>
+          <w:szCs w:val="32"/>
+          <w:u w:val="single"/>
           <w:lang w:val="es-AR"/>
         </w:rPr>
         <w:t>Etapa 1:</w:t>
@@ -165,13 +155,15 @@
     <w:p>
       <w:pPr>
         <w:rPr>
-          <w:sz w:val="24"/>
-          <w:szCs w:val="24"/>
-          <w:lang w:val="es-AR"/>
-        </w:rPr>
-      </w:pPr>
-      <w:r>
-        <w:rPr>
+          <w:rFonts w:cstheme="minorHAnsi"/>
+          <w:sz w:val="24"/>
+          <w:szCs w:val="24"/>
+          <w:lang w:val="es-AR"/>
+        </w:rPr>
+      </w:pPr>
+      <w:r>
+        <w:rPr>
+          <w:rFonts w:cstheme="minorHAnsi"/>
           <w:sz w:val="24"/>
           <w:szCs w:val="24"/>
           <w:lang w:val="es-AR"/>
@@ -182,6 +174,7 @@
         <w:r>
           <w:rPr>
             <w:rStyle w:val="Hipervnculo"/>
+            <w:rFonts w:cstheme="minorHAnsi"/>
             <w:sz w:val="24"/>
             <w:szCs w:val="24"/>
             <w:lang w:val="es-AR"/>
@@ -191,159 +184,60 @@
       </w:hyperlink>
       <w:r>
         <w:rPr>
-          <w:sz w:val="24"/>
-          <w:szCs w:val="24"/>
-          <w:lang w:val="es-AR"/>
-        </w:rPr>
-        <w:t xml:space="preserve"> procederemos a separar la voz (</w:t>
-      </w:r>
-      <w:proofErr w:type="spellStart"/>
-      <w:r>
-        <w:rPr>
-          <w:sz w:val="24"/>
-          <w:szCs w:val="24"/>
-          <w:lang w:val="es-AR"/>
-        </w:rPr>
-        <w:t>foreground</w:t>
-      </w:r>
-      <w:proofErr w:type="spellEnd"/>
-      <w:r>
-        <w:rPr>
-          <w:sz w:val="24"/>
-          <w:szCs w:val="24"/>
-          <w:lang w:val="es-AR"/>
-        </w:rPr>
-        <w:t>) de la melodía (</w:t>
-      </w:r>
-      <w:proofErr w:type="spellStart"/>
-      <w:r>
-        <w:rPr>
-          <w:sz w:val="24"/>
-          <w:szCs w:val="24"/>
-          <w:lang w:val="es-AR"/>
-        </w:rPr>
-        <w:t>background</w:t>
-      </w:r>
-      <w:proofErr w:type="spellEnd"/>
-      <w:r>
-        <w:rPr>
-          <w:sz w:val="24"/>
-          <w:szCs w:val="24"/>
-          <w:lang w:val="es-AR"/>
-        </w:rPr>
-        <w:t xml:space="preserve">). Para ello, utilizaremos 2 archivos de testeo, una canción conocida como “Come </w:t>
-      </w:r>
-      <w:proofErr w:type="spellStart"/>
-      <w:r>
-        <w:rPr>
-          <w:sz w:val="24"/>
-          <w:szCs w:val="24"/>
-          <w:lang w:val="es-AR"/>
-        </w:rPr>
-        <w:t>Together</w:t>
-      </w:r>
-      <w:proofErr w:type="spellEnd"/>
-      <w:r>
-        <w:rPr>
-          <w:sz w:val="24"/>
-          <w:szCs w:val="24"/>
-          <w:lang w:val="es-AR"/>
-        </w:rPr>
-        <w:t xml:space="preserve">” de </w:t>
-      </w:r>
-      <w:proofErr w:type="spellStart"/>
-      <w:r>
-        <w:rPr>
-          <w:sz w:val="24"/>
-          <w:szCs w:val="24"/>
-          <w:lang w:val="es-AR"/>
-        </w:rPr>
-        <w:t>The</w:t>
-      </w:r>
-      <w:proofErr w:type="spellEnd"/>
-      <w:r>
-        <w:rPr>
-          <w:sz w:val="24"/>
-          <w:szCs w:val="24"/>
-          <w:lang w:val="es-AR"/>
-        </w:rPr>
-        <w:t xml:space="preserve"> Beatles y otra canción open </w:t>
-      </w:r>
-      <w:proofErr w:type="spellStart"/>
-      <w:r>
-        <w:rPr>
-          <w:sz w:val="24"/>
-          <w:szCs w:val="24"/>
-          <w:lang w:val="es-AR"/>
-        </w:rPr>
-        <w:t>source</w:t>
-      </w:r>
-      <w:proofErr w:type="spellEnd"/>
-      <w:r>
-        <w:rPr>
-          <w:sz w:val="24"/>
-          <w:szCs w:val="24"/>
-          <w:lang w:val="es-AR"/>
-        </w:rPr>
-        <w:t xml:space="preserve"> que nos brinda librosa en los archivos de ejemplo. </w:t>
-      </w:r>
-    </w:p>
-    <w:p>
-      <w:pPr>
-        <w:rPr>
-          <w:sz w:val="24"/>
-          <w:szCs w:val="24"/>
-          <w:lang w:val="es-AR"/>
-        </w:rPr>
-      </w:pPr>
-      <w:r>
-        <w:rPr>
-          <w:sz w:val="24"/>
-          <w:szCs w:val="24"/>
-          <w:lang w:val="es-AR"/>
-        </w:rPr>
-        <w:t xml:space="preserve">Debemos aclarar que, para leer un archivo de audio, este debe encontrarse en formato </w:t>
-      </w:r>
-      <w:proofErr w:type="spellStart"/>
-      <w:r>
-        <w:rPr>
-          <w:i/>
-          <w:iCs/>
-          <w:sz w:val="24"/>
-          <w:szCs w:val="24"/>
-          <w:lang w:val="es-AR"/>
-        </w:rPr>
-        <w:t>wav</w:t>
-      </w:r>
-      <w:proofErr w:type="spellEnd"/>
-      <w:r>
-        <w:rPr>
-          <w:sz w:val="24"/>
-          <w:szCs w:val="24"/>
-          <w:lang w:val="es-AR"/>
-        </w:rPr>
-        <w:t>.</w:t>
-      </w:r>
-    </w:p>
-    <w:p>
-      <w:pPr>
-        <w:rPr>
-          <w:sz w:val="24"/>
-          <w:szCs w:val="24"/>
-          <w:lang w:val="es-AR"/>
-        </w:rPr>
-      </w:pPr>
-    </w:p>
-    <w:p>
-      <w:pPr>
-        <w:rPr>
-          <w:sz w:val="24"/>
-          <w:szCs w:val="24"/>
-          <w:lang w:val="es-AR"/>
-        </w:rPr>
-      </w:pPr>
-      <w:r>
-        <w:rPr>
+          <w:rFonts w:cstheme="minorHAnsi"/>
+          <w:sz w:val="24"/>
+          <w:szCs w:val="24"/>
+          <w:lang w:val="es-AR"/>
+        </w:rPr>
+        <w:t xml:space="preserve"> procederemos a separar la voz (foreground) de la melodía (background). Para ello, utilizaremos 2 archivos de testeo, una canción conocida como “Come Together</w:t>
+      </w:r>
+      <w:r>
+        <w:rPr>
+          <w:rFonts w:cstheme="minorHAnsi"/>
+          <w:sz w:val="24"/>
+          <w:szCs w:val="24"/>
+          <w:lang w:val="es-AR"/>
+        </w:rPr>
+        <w:t xml:space="preserve">” de The Beatles y otra canción open source que nos brinda librosa en los archivos de ejemplo. </w:t>
+      </w:r>
+    </w:p>
+    <w:p>
+      <w:pPr>
+        <w:rPr>
+          <w:rFonts w:cstheme="minorHAnsi"/>
+          <w:b/>
+          <w:bCs/>
+          <w:sz w:val="28"/>
+          <w:szCs w:val="28"/>
+          <w:u w:val="single"/>
+          <w:lang w:val="es-AR"/>
+        </w:rPr>
+      </w:pPr>
+      <w:r>
+        <w:rPr>
+          <w:rFonts w:cstheme="minorHAnsi"/>
+          <w:b/>
+          <w:bCs/>
+          <w:sz w:val="28"/>
+          <w:szCs w:val="28"/>
+          <w:u w:val="single"/>
+          <w:lang w:val="es-AR"/>
+        </w:rPr>
+        <w:t xml:space="preserve">Proceso de separación: </w:t>
+      </w:r>
+    </w:p>
+    <w:p>
+      <w:pPr>
+        <w:rPr>
+          <w:rFonts w:cstheme="minorHAnsi"/>
+          <w:sz w:val="24"/>
+          <w:szCs w:val="24"/>
+          <w:lang w:val="es-AR"/>
+        </w:rPr>
+      </w:pPr>
+      <w:r>
+        <w:rPr>
+          <w:rFonts w:cstheme="minorHAnsi"/>
           <w:sz w:val="24"/>
           <w:szCs w:val="24"/>
           <w:lang w:val="es-AR"/>
@@ -359,28 +253,606 @@
           <w:numId w:val="2"/>
         </w:numPr>
         <w:rPr>
-          <w:sz w:val="24"/>
-          <w:szCs w:val="24"/>
-          <w:lang w:val="es-AR"/>
-        </w:rPr>
-      </w:pPr>
-      <w:r>
-        <w:rPr>
-          <w:sz w:val="24"/>
-          <w:szCs w:val="24"/>
-          <w:lang w:val="es-AR"/>
-        </w:rPr>
-        <w:t xml:space="preserve">Cargar el archivo de audio </w:t>
-      </w:r>
-    </w:p>
-    <w:p>
-      <w:r>
-        <w:rPr>
-          <w:sz w:val="24"/>
-          <w:szCs w:val="24"/>
-          <w:lang w:val="es-AR"/>
-        </w:rPr>
-        <w:t xml:space="preserve"> </w:t>
+          <w:rFonts w:cstheme="minorHAnsi"/>
+          <w:sz w:val="24"/>
+          <w:szCs w:val="24"/>
+          <w:lang w:val="es-AR"/>
+        </w:rPr>
+      </w:pPr>
+      <w:r>
+        <w:rPr>
+          <w:rFonts w:cstheme="minorHAnsi"/>
+          <w:sz w:val="24"/>
+          <w:szCs w:val="24"/>
+          <w:lang w:val="es-AR"/>
+        </w:rPr>
+        <w:t>Cargar el archivo de audio, el mismo debe tener formato .</w:t>
+      </w:r>
+      <w:proofErr w:type="spellStart"/>
+      <w:r>
+        <w:rPr>
+          <w:rFonts w:cstheme="minorHAnsi"/>
+          <w:sz w:val="24"/>
+          <w:szCs w:val="24"/>
+          <w:lang w:val="es-AR"/>
+        </w:rPr>
+        <w:t>wav</w:t>
+      </w:r>
+      <w:proofErr w:type="spellEnd"/>
+      <w:r>
+        <w:rPr>
+          <w:rFonts w:cstheme="minorHAnsi"/>
+          <w:sz w:val="24"/>
+          <w:szCs w:val="24"/>
+          <w:lang w:val="es-AR"/>
+        </w:rPr>
+        <w:br/>
+      </w:r>
+    </w:p>
+    <w:p>
+      <w:pPr>
+        <w:pStyle w:val="Prrafodelista"/>
+        <w:numPr>
+          <w:ilvl w:val="0"/>
+          <w:numId w:val="2"/>
+        </w:numPr>
+        <w:rPr>
+          <w:rFonts w:cstheme="minorHAnsi"/>
+          <w:sz w:val="24"/>
+          <w:szCs w:val="24"/>
+          <w:lang w:val="es-AR"/>
+        </w:rPr>
+      </w:pPr>
+      <w:r>
+        <w:rPr>
+          <w:rFonts w:cstheme="minorHAnsi"/>
+          <w:sz w:val="24"/>
+          <w:szCs w:val="24"/>
+          <w:lang w:val="es-AR"/>
+        </w:rPr>
+        <w:t>Convertir el archivo a dos arrays de numpy, conteniendo amplitud y fase respectivamente.</w:t>
+      </w:r>
+      <w:r>
+        <w:rPr>
+          <w:rFonts w:cstheme="minorHAnsi"/>
+          <w:sz w:val="24"/>
+          <w:szCs w:val="24"/>
+          <w:lang w:val="es-AR"/>
+        </w:rPr>
+        <w:t xml:space="preserve"> Esto lo realizamos haciendo utilidad de las funciones de la librería </w:t>
+      </w:r>
+      <w:proofErr w:type="spellStart"/>
+      <w:r>
+        <w:rPr>
+          <w:rFonts w:cstheme="minorHAnsi"/>
+          <w:sz w:val="24"/>
+          <w:szCs w:val="24"/>
+          <w:lang w:val="es-AR"/>
+        </w:rPr>
+        <w:t>librosa</w:t>
+      </w:r>
+      <w:proofErr w:type="spellEnd"/>
+      <w:r>
+        <w:rPr>
+          <w:rFonts w:cstheme="minorHAnsi"/>
+          <w:sz w:val="24"/>
+          <w:szCs w:val="24"/>
+          <w:lang w:val="es-AR"/>
+        </w:rPr>
+        <w:t xml:space="preserve">. </w:t>
+      </w:r>
+      <w:r>
+        <w:rPr>
+          <w:rFonts w:cstheme="minorHAnsi"/>
+          <w:sz w:val="24"/>
+          <w:szCs w:val="24"/>
+          <w:lang w:val="es-AR"/>
+        </w:rPr>
+        <w:br/>
+      </w:r>
+    </w:p>
+    <w:p>
+      <w:pPr>
+        <w:pStyle w:val="Prrafodelista"/>
+        <w:numPr>
+          <w:ilvl w:val="0"/>
+          <w:numId w:val="2"/>
+        </w:numPr>
+        <w:rPr>
+          <w:rFonts w:cstheme="minorHAnsi"/>
+          <w:sz w:val="24"/>
+          <w:szCs w:val="24"/>
+          <w:lang w:val="es-AR"/>
+        </w:rPr>
+      </w:pPr>
+      <w:r>
+        <w:rPr>
+          <w:rFonts w:cstheme="minorHAnsi"/>
+          <w:sz w:val="24"/>
+          <w:szCs w:val="24"/>
+          <w:lang w:val="es-AR"/>
+        </w:rPr>
+        <w:t>En este caso decidimos mostrar el espectro de la canción utilizando la librería matplotlib, y obtuvimos lo siguiente:</w:t>
+      </w:r>
+    </w:p>
+    <w:p>
+      <w:pPr>
+        <w:rPr>
+          <w:rFonts w:cstheme="minorHAnsi"/>
+          <w:sz w:val="24"/>
+          <w:szCs w:val="24"/>
+          <w:lang w:val="es-AR"/>
+        </w:rPr>
+      </w:pPr>
+    </w:p>
+    <w:p>
+      <w:pPr>
+        <w:rPr>
+          <w:rFonts w:cstheme="minorHAnsi"/>
+          <w:sz w:val="24"/>
+          <w:szCs w:val="24"/>
+        </w:rPr>
+      </w:pPr>
+      <w:r>
+        <w:rPr>
+          <w:rFonts w:cstheme="minorHAnsi"/>
+          <w:noProof/>
+          <w:sz w:val="24"/>
+          <w:szCs w:val="24"/>
+        </w:rPr>
+        <w:drawing>
+          <wp:inline distT="0" distB="0" distL="0" distR="0" wp14:anchorId="060F802B" wp14:editId="2CE23646">
+            <wp:extent cx="3352800" cy="2567431"/>
+            <wp:effectExtent l="0" t="0" r="0" b="4445"/>
+            <wp:docPr id="1" name="Imagen 1"/>
+            <wp:cNvGraphicFramePr>
+              <a:graphicFrameLocks xmlns:a="http://schemas.openxmlformats.org/drawingml/2006/main" noChangeAspect="1"/>
+            </wp:cNvGraphicFramePr>
+            <a:graphic xmlns:a="http://schemas.openxmlformats.org/drawingml/2006/main">
+              <a:graphicData uri="http://schemas.openxmlformats.org/drawingml/2006/picture">
+                <pic:pic xmlns:pic="http://schemas.openxmlformats.org/drawingml/2006/picture">
+                  <pic:nvPicPr>
+                    <pic:cNvPr id="1" name=""/>
+                    <pic:cNvPicPr/>
+                  </pic:nvPicPr>
+                  <pic:blipFill>
+                    <a:blip r:embed="rId6"/>
+                    <a:stretch>
+                      <a:fillRect/>
+                    </a:stretch>
+                  </pic:blipFill>
+                  <pic:spPr>
+                    <a:xfrm>
+                      <a:off x="0" y="0"/>
+                      <a:ext cx="3361575" cy="2574150"/>
+                    </a:xfrm>
+                    <a:prstGeom prst="rect">
+                      <a:avLst/>
+                    </a:prstGeom>
+                  </pic:spPr>
+                </pic:pic>
+              </a:graphicData>
+            </a:graphic>
+          </wp:inline>
+        </w:drawing>
+      </w:r>
+    </w:p>
+    <w:p>
+      <w:pPr>
+        <w:rPr>
+          <w:rFonts w:cstheme="minorHAnsi"/>
+          <w:sz w:val="24"/>
+          <w:szCs w:val="24"/>
+          <w:lang w:val="es-AR"/>
+        </w:rPr>
+      </w:pPr>
+      <w:r>
+        <w:rPr>
+          <w:rFonts w:cstheme="minorHAnsi"/>
+          <w:sz w:val="24"/>
+          <w:szCs w:val="24"/>
+        </w:rPr>
+        <w:lastRenderedPageBreak/>
+        <w:tab/>
+      </w:r>
+      <w:r>
+        <w:rPr>
+          <w:rFonts w:cstheme="minorHAnsi"/>
+          <w:sz w:val="24"/>
+          <w:szCs w:val="24"/>
+          <w:lang w:val="es-AR"/>
+        </w:rPr>
+        <w:t>En el espectrograma se puede observar que las frecuencias centrales</w:t>
+      </w:r>
+      <w:r>
+        <w:rPr>
+          <w:rFonts w:cstheme="minorHAnsi"/>
+          <w:sz w:val="24"/>
+          <w:szCs w:val="24"/>
+          <w:lang w:val="es-AR"/>
+        </w:rPr>
+        <w:t xml:space="preserve"> (entre los 512 Hz y 4096 Hz)</w:t>
+      </w:r>
+      <w:r>
+        <w:rPr>
+          <w:rFonts w:cstheme="minorHAnsi"/>
+          <w:sz w:val="24"/>
+          <w:szCs w:val="24"/>
+          <w:lang w:val="es-AR"/>
+        </w:rPr>
+        <w:t>,</w:t>
+      </w:r>
+      <w:r>
+        <w:rPr>
+          <w:rFonts w:cstheme="minorHAnsi"/>
+          <w:sz w:val="24"/>
+          <w:szCs w:val="24"/>
+          <w:lang w:val="es-AR"/>
+        </w:rPr>
+        <w:t xml:space="preserve"> se</w:t>
+      </w:r>
+      <w:r>
+        <w:rPr>
+          <w:rFonts w:cstheme="minorHAnsi"/>
+          <w:sz w:val="24"/>
+          <w:szCs w:val="24"/>
+          <w:lang w:val="es-AR"/>
+        </w:rPr>
+        <w:t xml:space="preserve"> forman una especie de </w:t>
+      </w:r>
+      <w:r>
+        <w:rPr>
+          <w:rFonts w:cstheme="minorHAnsi"/>
+          <w:sz w:val="24"/>
+          <w:szCs w:val="24"/>
+          <w:lang w:val="es-AR"/>
+        </w:rPr>
+        <w:t>líneas</w:t>
+      </w:r>
+      <w:r>
+        <w:rPr>
+          <w:rFonts w:cstheme="minorHAnsi"/>
+          <w:sz w:val="24"/>
+          <w:szCs w:val="24"/>
+          <w:lang w:val="es-AR"/>
+        </w:rPr>
+        <w:t xml:space="preserve"> rectas</w:t>
+      </w:r>
+      <w:r>
+        <w:rPr>
+          <w:rFonts w:cstheme="minorHAnsi"/>
+          <w:sz w:val="24"/>
+          <w:szCs w:val="24"/>
+          <w:lang w:val="es-AR"/>
+        </w:rPr>
+        <w:t xml:space="preserve"> junto con unas ondulaciones</w:t>
+      </w:r>
+      <w:r>
+        <w:rPr>
+          <w:rFonts w:cstheme="minorHAnsi"/>
+          <w:sz w:val="24"/>
+          <w:szCs w:val="24"/>
+          <w:lang w:val="es-AR"/>
+        </w:rPr>
+        <w:t>, corresponden a la</w:t>
+      </w:r>
+      <w:r>
+        <w:rPr>
+          <w:rFonts w:cstheme="minorHAnsi"/>
+          <w:sz w:val="24"/>
+          <w:szCs w:val="24"/>
+          <w:lang w:val="es-AR"/>
+        </w:rPr>
+        <w:t xml:space="preserve"> componente vocal</w:t>
+      </w:r>
+      <w:r>
+        <w:rPr>
+          <w:rFonts w:cstheme="minorHAnsi"/>
+          <w:sz w:val="24"/>
+          <w:szCs w:val="24"/>
+          <w:lang w:val="es-AR"/>
+        </w:rPr>
+        <w:t xml:space="preserve"> de la </w:t>
+      </w:r>
+      <w:r>
+        <w:rPr>
+          <w:rFonts w:cstheme="minorHAnsi"/>
+          <w:sz w:val="24"/>
+          <w:szCs w:val="24"/>
+          <w:lang w:val="es-AR"/>
+        </w:rPr>
+        <w:t>canción</w:t>
+      </w:r>
+      <w:r>
+        <w:rPr>
+          <w:rFonts w:cstheme="minorHAnsi"/>
+          <w:sz w:val="24"/>
+          <w:szCs w:val="24"/>
+          <w:lang w:val="es-AR"/>
+        </w:rPr>
+        <w:t xml:space="preserve">, mientras que el resto del espectro corresponde a la </w:t>
+      </w:r>
+      <w:r>
+        <w:rPr>
+          <w:rFonts w:cstheme="minorHAnsi"/>
+          <w:sz w:val="24"/>
+          <w:szCs w:val="24"/>
+          <w:lang w:val="es-AR"/>
+        </w:rPr>
+        <w:t>componente instrumental</w:t>
+      </w:r>
+      <w:r>
+        <w:rPr>
+          <w:rFonts w:cstheme="minorHAnsi"/>
+          <w:sz w:val="24"/>
+          <w:szCs w:val="24"/>
+          <w:lang w:val="es-AR"/>
+        </w:rPr>
+        <w:t>.</w:t>
+      </w:r>
+    </w:p>
+    <w:p>
+      <w:pPr>
+        <w:rPr>
+          <w:rFonts w:cstheme="minorHAnsi"/>
+          <w:sz w:val="24"/>
+          <w:szCs w:val="24"/>
+          <w:lang w:val="es-AR"/>
+        </w:rPr>
+      </w:pPr>
+    </w:p>
+    <w:p>
+      <w:pPr>
+        <w:pStyle w:val="Prrafodelista"/>
+        <w:numPr>
+          <w:ilvl w:val="0"/>
+          <w:numId w:val="2"/>
+        </w:numPr>
+        <w:rPr>
+          <w:rFonts w:cstheme="minorHAnsi"/>
+          <w:sz w:val="24"/>
+          <w:szCs w:val="24"/>
+          <w:lang w:val="es-AR"/>
+        </w:rPr>
+      </w:pPr>
+      <w:r>
+        <w:rPr>
+          <w:rFonts w:cstheme="minorHAnsi"/>
+          <w:sz w:val="24"/>
+          <w:szCs w:val="24"/>
+          <w:lang w:val="es-AR"/>
+        </w:rPr>
+        <w:t>Para el filtrado u</w:t>
+      </w:r>
+      <w:r>
+        <w:rPr>
+          <w:rFonts w:cstheme="minorHAnsi"/>
+          <w:sz w:val="24"/>
+          <w:szCs w:val="24"/>
+          <w:lang w:val="es-AR"/>
+        </w:rPr>
+        <w:t>tilizamos una comparación por similitud cosenoidal, incluida en la librería ‘librosa’</w:t>
+      </w:r>
+      <w:r>
+        <w:rPr>
+          <w:rFonts w:cstheme="minorHAnsi"/>
+          <w:sz w:val="24"/>
+          <w:szCs w:val="24"/>
+          <w:lang w:val="es-AR"/>
+        </w:rPr>
+        <w:t>. Esta busca la similitud por valor medio de la señal, y suprime las partes de la señal que se desvían del promedio del espectro. Esto resulta muy bien para suprimir la voz.</w:t>
+      </w:r>
+      <w:r>
+        <w:rPr>
+          <w:rFonts w:cstheme="minorHAnsi"/>
+          <w:sz w:val="24"/>
+          <w:szCs w:val="24"/>
+          <w:lang w:val="es-AR"/>
+        </w:rPr>
+        <w:br/>
+      </w:r>
+    </w:p>
+    <w:p>
+      <w:pPr>
+        <w:pStyle w:val="Prrafodelista"/>
+        <w:numPr>
+          <w:ilvl w:val="0"/>
+          <w:numId w:val="2"/>
+        </w:numPr>
+        <w:rPr>
+          <w:rFonts w:cstheme="minorHAnsi"/>
+          <w:sz w:val="24"/>
+          <w:szCs w:val="24"/>
+          <w:lang w:val="es-AR"/>
+        </w:rPr>
+      </w:pPr>
+      <w:r>
+        <w:rPr>
+          <w:rFonts w:cstheme="minorHAnsi"/>
+          <w:sz w:val="24"/>
+          <w:szCs w:val="24"/>
+          <w:lang w:val="es-AR"/>
+        </w:rPr>
+        <w:t>Para mejorar la separación de ambas partes deseadas, se pasa la señal por dos mascaras diferentes, una para suprimir la voz por completo, y otro que solo permite el paso de la señal de voz. Obteniendo dos archivos de audio, uno con la voz, y otro con la pista instrumental.</w:t>
+      </w:r>
+      <w:r>
+        <w:rPr>
+          <w:rFonts w:cstheme="minorHAnsi"/>
+          <w:sz w:val="24"/>
+          <w:szCs w:val="24"/>
+          <w:lang w:val="es-AR"/>
+        </w:rPr>
+        <w:br/>
+      </w:r>
+    </w:p>
+    <w:p>
+      <w:pPr>
+        <w:pStyle w:val="Prrafodelista"/>
+        <w:numPr>
+          <w:ilvl w:val="0"/>
+          <w:numId w:val="2"/>
+        </w:numPr>
+        <w:rPr>
+          <w:rFonts w:cstheme="minorHAnsi"/>
+          <w:sz w:val="24"/>
+          <w:szCs w:val="24"/>
+          <w:lang w:val="es-AR"/>
+        </w:rPr>
+      </w:pPr>
+      <w:r>
+        <w:rPr>
+          <w:rFonts w:cstheme="minorHAnsi"/>
+          <w:sz w:val="24"/>
+          <w:szCs w:val="24"/>
+          <w:lang w:val="es-AR"/>
+        </w:rPr>
+        <w:t>Volviendo a graficar el espectro original, y los espectros de ambos archivos de audio procesados, vemos como quedan separadas la voz (Foreground) y la pista musical (Background) correctamente:</w:t>
+      </w:r>
+      <w:r>
+        <w:rPr>
+          <w:rFonts w:cstheme="minorHAnsi"/>
+          <w:noProof/>
+          <w:sz w:val="24"/>
+          <w:szCs w:val="24"/>
+          <w:lang w:val="es-AR"/>
+        </w:rPr>
+        <w:drawing>
+          <wp:inline distT="0" distB="0" distL="0" distR="0" wp14:anchorId="2A656F54" wp14:editId="286288CE">
+            <wp:extent cx="3676650" cy="2924804"/>
+            <wp:effectExtent l="0" t="0" r="0" b="9525"/>
+            <wp:docPr id="2" name="Imagen 2"/>
+            <wp:cNvGraphicFramePr>
+              <a:graphicFrameLocks xmlns:a="http://schemas.openxmlformats.org/drawingml/2006/main" noChangeAspect="1"/>
+            </wp:cNvGraphicFramePr>
+            <a:graphic xmlns:a="http://schemas.openxmlformats.org/drawingml/2006/main">
+              <a:graphicData uri="http://schemas.openxmlformats.org/drawingml/2006/picture">
+                <pic:pic xmlns:pic="http://schemas.openxmlformats.org/drawingml/2006/picture">
+                  <pic:nvPicPr>
+                    <pic:cNvPr id="1" name=""/>
+                    <pic:cNvPicPr/>
+                  </pic:nvPicPr>
+                  <pic:blipFill>
+                    <a:blip r:embed="rId7"/>
+                    <a:stretch>
+                      <a:fillRect/>
+                    </a:stretch>
+                  </pic:blipFill>
+                  <pic:spPr>
+                    <a:xfrm>
+                      <a:off x="0" y="0"/>
+                      <a:ext cx="3706391" cy="2948463"/>
+                    </a:xfrm>
+                    <a:prstGeom prst="rect">
+                      <a:avLst/>
+                    </a:prstGeom>
+                  </pic:spPr>
+                </pic:pic>
+              </a:graphicData>
+            </a:graphic>
+          </wp:inline>
+        </w:drawing>
+      </w:r>
+    </w:p>
+    <w:p>
+      <w:pPr>
+        <w:pStyle w:val="Prrafodelista"/>
+        <w:rPr>
+          <w:rFonts w:cstheme="minorHAnsi"/>
+          <w:sz w:val="24"/>
+          <w:szCs w:val="24"/>
+          <w:lang w:val="es-AR"/>
+        </w:rPr>
+      </w:pPr>
+    </w:p>
+    <w:p>
+      <w:pPr>
+        <w:pStyle w:val="Prrafodelista"/>
+        <w:numPr>
+          <w:ilvl w:val="0"/>
+          <w:numId w:val="2"/>
+        </w:numPr>
+        <w:rPr>
+          <w:rFonts w:cstheme="minorHAnsi"/>
+          <w:sz w:val="24"/>
+          <w:szCs w:val="24"/>
+          <w:lang w:val="es-AR"/>
+        </w:rPr>
+      </w:pPr>
+      <w:r>
+        <w:rPr>
+          <w:rFonts w:cstheme="minorHAnsi"/>
+          <w:sz w:val="24"/>
+          <w:szCs w:val="24"/>
+          <w:lang w:val="es-AR"/>
+        </w:rPr>
+        <w:t xml:space="preserve">Una vez verificado el filtrado, procedemos a la recuperación del audio para la componente vocal y para la componente instrumental introduciendo la información de la fase para caso. </w:t>
+      </w:r>
+    </w:p>
+    <w:p>
+      <w:pPr>
+        <w:pStyle w:val="Prrafodelista"/>
+        <w:rPr>
+          <w:rFonts w:cstheme="minorHAnsi"/>
+          <w:sz w:val="24"/>
+          <w:szCs w:val="24"/>
+          <w:lang w:val="es-AR"/>
+        </w:rPr>
+      </w:pPr>
+    </w:p>
+    <w:p>
+      <w:pPr>
+        <w:pStyle w:val="Prrafodelista"/>
+        <w:rPr>
+          <w:rFonts w:cstheme="minorHAnsi"/>
+          <w:b/>
+          <w:bCs/>
+          <w:sz w:val="28"/>
+          <w:szCs w:val="28"/>
+          <w:u w:val="single"/>
+          <w:lang w:val="es-AR"/>
+        </w:rPr>
+      </w:pPr>
+      <w:r>
+        <w:rPr>
+          <w:rFonts w:cstheme="minorHAnsi"/>
+          <w:b/>
+          <w:bCs/>
+          <w:sz w:val="28"/>
+          <w:szCs w:val="28"/>
+          <w:u w:val="single"/>
+          <w:lang w:val="es-AR"/>
+        </w:rPr>
+        <w:t xml:space="preserve">Conclusión </w:t>
+      </w:r>
+    </w:p>
+    <w:p>
+      <w:pPr>
+        <w:pStyle w:val="Prrafodelista"/>
+        <w:rPr>
+          <w:rFonts w:cstheme="minorHAnsi"/>
+          <w:sz w:val="24"/>
+          <w:szCs w:val="24"/>
+          <w:lang w:val="es-AR"/>
+        </w:rPr>
+      </w:pPr>
+      <w:r>
+        <w:rPr>
+          <w:rFonts w:cstheme="minorHAnsi"/>
+          <w:sz w:val="24"/>
+          <w:szCs w:val="24"/>
+          <w:lang w:val="es-AR"/>
+        </w:rPr>
+        <w:t xml:space="preserve">Como conclusión, pudimos ver que, en algunos casos, probando con diferentes archivos de audio, que quedan diferentes residuos de la señal original en la filtrada. Para la segunda etapa del proyecto, se intentará mejorar la calidad del </w:t>
+      </w:r>
+      <w:r>
+        <w:rPr>
+          <w:rFonts w:cstheme="minorHAnsi"/>
+          <w:sz w:val="24"/>
+          <w:szCs w:val="24"/>
+          <w:lang w:val="es-AR"/>
+        </w:rPr>
+        <w:lastRenderedPageBreak/>
+        <w:t>filtro que busca las similitudes para encontrar el espectro de la voz, y se utilizaran diferentes mascaras para eliminar los residuos de una mejor manera.</w:t>
       </w:r>
     </w:p>
     <w:sectPr>
@@ -596,10 +1068,10 @@
       </w:rPr>
     </w:lvl>
   </w:abstractNum>
-  <w:num w:numId="1" w16cid:durableId="569460180">
+  <w:num w:numId="1" w16cid:durableId="2002195330">
     <w:abstractNumId w:val="1"/>
   </w:num>
-  <w:num w:numId="2" w16cid:durableId="926306827">
+  <w:num w:numId="2" w16cid:durableId="1880821762">
     <w:abstractNumId w:val="0"/>
   </w:num>
 </w:numbering>
@@ -1057,8 +1529,8 @@
       <w:u w:val="single"/>
     </w:rPr>
   </w:style>
-  <w:style w:type="character" w:styleId="Mencinsinresolver">
-    <w:name w:val="Unresolved Mention"/>
+  <w:style w:type="character" w:customStyle="1" w:styleId="Mencinsinresolver1">
+    <w:name w:val="Mención sin resolver1"/>
     <w:basedOn w:val="Fuentedeprrafopredeter"/>
     <w:uiPriority w:val="99"/>
     <w:semiHidden/>

</xml_diff>